<commit_message>
changed class diagram and database model
</commit_message>
<xml_diff>
--- a/Schaak bracket system ontwerp.docx
+++ b/Schaak bracket system ontwerp.docx
@@ -1178,13 +1178,13 @@
           <w:r>
             <w:fldChar w:fldCharType="separate"/>
           </w:r>
-          <w:hyperlink w:anchor="_Toc130975745" w:history="1">
+          <w:hyperlink w:anchor="_Toc132284794" w:history="1">
             <w:r>
               <w:rPr>
                 <w:rStyle w:val="Hyperlink"/>
                 <w:noProof/>
               </w:rPr>
-              <w:t>Inleiding</w:t>
+              <w:t>Klassen diagram</w:t>
             </w:r>
             <w:r>
               <w:rPr>
@@ -1205,7 +1205,7 @@
                 <w:noProof/>
                 <w:webHidden/>
               </w:rPr>
-              <w:instrText xml:space="preserve"> PAGEREF _Toc130975745 \h </w:instrText>
+              <w:instrText xml:space="preserve"> PAGEREF _Toc132284794 \h </w:instrText>
             </w:r>
             <w:r>
               <w:rPr>
@@ -1251,13 +1251,13 @@
               <w:lang w:eastAsia="nl-NL"/>
             </w:rPr>
           </w:pPr>
-          <w:hyperlink w:anchor="_Toc130975746" w:history="1">
+          <w:hyperlink w:anchor="_Toc132284795" w:history="1">
             <w:r>
               <w:rPr>
                 <w:rStyle w:val="Hyperlink"/>
                 <w:noProof/>
               </w:rPr>
-              <w:t>Meerlaagse architectuur</w:t>
+              <w:t>Databasemodel</w:t>
             </w:r>
             <w:r>
               <w:rPr>
@@ -1278,7 +1278,7 @@
                 <w:noProof/>
                 <w:webHidden/>
               </w:rPr>
-              <w:instrText xml:space="preserve"> PAGEREF _Toc130975746 \h </w:instrText>
+              <w:instrText xml:space="preserve"> PAGEREF _Toc132284795 \h </w:instrText>
             </w:r>
             <w:r>
               <w:rPr>
@@ -1298,226 +1298,7 @@
                 <w:noProof/>
                 <w:webHidden/>
               </w:rPr>
-              <w:t>4</w:t>
-            </w:r>
-            <w:r>
-              <w:rPr>
-                <w:noProof/>
-                <w:webHidden/>
-              </w:rPr>
-              <w:fldChar w:fldCharType="end"/>
-            </w:r>
-          </w:hyperlink>
-        </w:p>
-        <w:p>
-          <w:pPr>
-            <w:pStyle w:val="Inhopg1"/>
-            <w:tabs>
-              <w:tab w:val="right" w:leader="dot" w:pos="9062"/>
-            </w:tabs>
-            <w:rPr>
-              <w:rFonts w:asciiTheme="minorHAnsi" w:hAnsiTheme="minorHAnsi"/>
-              <w:noProof/>
-              <w:color w:val="auto"/>
-              <w:sz w:val="22"/>
-              <w:szCs w:val="22"/>
-              <w:lang w:eastAsia="nl-NL"/>
-            </w:rPr>
-          </w:pPr>
-          <w:hyperlink w:anchor="_Toc130975747" w:history="1">
-            <w:r>
-              <w:rPr>
-                <w:rStyle w:val="Hyperlink"/>
-                <w:noProof/>
-              </w:rPr>
-              <w:t>Klassen diagram</w:t>
-            </w:r>
-            <w:r>
-              <w:rPr>
-                <w:noProof/>
-                <w:webHidden/>
-              </w:rPr>
-              <w:tab/>
-            </w:r>
-            <w:r>
-              <w:rPr>
-                <w:noProof/>
-                <w:webHidden/>
-              </w:rPr>
-              <w:fldChar w:fldCharType="begin"/>
-            </w:r>
-            <w:r>
-              <w:rPr>
-                <w:noProof/>
-                <w:webHidden/>
-              </w:rPr>
-              <w:instrText xml:space="preserve"> PAGEREF _Toc130975747 \h </w:instrText>
-            </w:r>
-            <w:r>
-              <w:rPr>
-                <w:noProof/>
-                <w:webHidden/>
-              </w:rPr>
-            </w:r>
-            <w:r>
-              <w:rPr>
-                <w:noProof/>
-                <w:webHidden/>
-              </w:rPr>
-              <w:fldChar w:fldCharType="separate"/>
-            </w:r>
-            <w:r>
-              <w:rPr>
-                <w:noProof/>
-                <w:webHidden/>
-              </w:rPr>
-              <w:t>5</w:t>
-            </w:r>
-            <w:r>
-              <w:rPr>
-                <w:noProof/>
-                <w:webHidden/>
-              </w:rPr>
-              <w:fldChar w:fldCharType="end"/>
-            </w:r>
-          </w:hyperlink>
-        </w:p>
-        <w:p>
-          <w:pPr>
-            <w:pStyle w:val="Inhopg1"/>
-            <w:tabs>
-              <w:tab w:val="right" w:leader="dot" w:pos="9062"/>
-            </w:tabs>
-            <w:rPr>
-              <w:rFonts w:asciiTheme="minorHAnsi" w:hAnsiTheme="minorHAnsi"/>
-              <w:noProof/>
-              <w:color w:val="auto"/>
-              <w:sz w:val="22"/>
-              <w:szCs w:val="22"/>
-              <w:lang w:eastAsia="nl-NL"/>
-            </w:rPr>
-          </w:pPr>
-          <w:hyperlink w:anchor="_Toc130975748" w:history="1">
-            <w:r>
-              <w:rPr>
-                <w:rStyle w:val="Hyperlink"/>
-                <w:noProof/>
-              </w:rPr>
-              <w:t>Ui schetsen</w:t>
-            </w:r>
-            <w:r>
-              <w:rPr>
-                <w:noProof/>
-                <w:webHidden/>
-              </w:rPr>
-              <w:tab/>
-            </w:r>
-            <w:r>
-              <w:rPr>
-                <w:noProof/>
-                <w:webHidden/>
-              </w:rPr>
-              <w:fldChar w:fldCharType="begin"/>
-            </w:r>
-            <w:r>
-              <w:rPr>
-                <w:noProof/>
-                <w:webHidden/>
-              </w:rPr>
-              <w:instrText xml:space="preserve"> PAGEREF _Toc130975748 \h </w:instrText>
-            </w:r>
-            <w:r>
-              <w:rPr>
-                <w:noProof/>
-                <w:webHidden/>
-              </w:rPr>
-            </w:r>
-            <w:r>
-              <w:rPr>
-                <w:noProof/>
-                <w:webHidden/>
-              </w:rPr>
-              <w:fldChar w:fldCharType="separate"/>
-            </w:r>
-            <w:r>
-              <w:rPr>
-                <w:noProof/>
-                <w:webHidden/>
-              </w:rPr>
-              <w:t>5</w:t>
-            </w:r>
-            <w:r>
-              <w:rPr>
-                <w:noProof/>
-                <w:webHidden/>
-              </w:rPr>
-              <w:fldChar w:fldCharType="end"/>
-            </w:r>
-          </w:hyperlink>
-        </w:p>
-        <w:p>
-          <w:pPr>
-            <w:pStyle w:val="Inhopg2"/>
-            <w:tabs>
-              <w:tab w:val="right" w:leader="dot" w:pos="9062"/>
-            </w:tabs>
-            <w:rPr>
-              <w:rFonts w:asciiTheme="minorHAnsi" w:hAnsiTheme="minorHAnsi"/>
-              <w:noProof/>
-              <w:color w:val="auto"/>
-              <w:sz w:val="22"/>
-              <w:szCs w:val="22"/>
-              <w:lang w:eastAsia="nl-NL"/>
-            </w:rPr>
-          </w:pPr>
-          <w:hyperlink w:anchor="_Toc130975749" w:history="1">
-            <w:r>
-              <w:rPr>
-                <w:rStyle w:val="Hyperlink"/>
-                <w:noProof/>
-              </w:rPr>
-              <w:t>Homepage</w:t>
-            </w:r>
-            <w:r>
-              <w:rPr>
-                <w:noProof/>
-                <w:webHidden/>
-              </w:rPr>
-              <w:tab/>
-            </w:r>
-            <w:r>
-              <w:rPr>
-                <w:noProof/>
-                <w:webHidden/>
-              </w:rPr>
-              <w:fldChar w:fldCharType="begin"/>
-            </w:r>
-            <w:r>
-              <w:rPr>
-                <w:noProof/>
-                <w:webHidden/>
-              </w:rPr>
-              <w:instrText xml:space="preserve"> PAGEREF _Toc130975749 \h </w:instrText>
-            </w:r>
-            <w:r>
-              <w:rPr>
-                <w:noProof/>
-                <w:webHidden/>
-              </w:rPr>
-            </w:r>
-            <w:r>
-              <w:rPr>
-                <w:noProof/>
-                <w:webHidden/>
-              </w:rPr>
-              <w:fldChar w:fldCharType="separate"/>
-            </w:r>
-            <w:r>
-              <w:rPr>
-                <w:noProof/>
-                <w:webHidden/>
-              </w:rPr>
-              <w:t>6</w:t>
+              <w:t>3</w:t>
             </w:r>
             <w:r>
               <w:rPr>
@@ -1552,42 +1333,12 @@
       <w:pPr>
         <w:pStyle w:val="Kop1"/>
       </w:pPr>
-      <w:bookmarkStart w:id="0" w:name="_Toc130975745"/>
+      <w:bookmarkStart w:id="0" w:name="_Toc132284794"/>
       <w:r>
         <w:lastRenderedPageBreak/>
-        <w:t>Inleiding</w:t>
+        <w:t>Klassen diagram</w:t>
       </w:r>
       <w:bookmarkEnd w:id="0"/>
-    </w:p>
-    <w:p>
-      <w:pPr>
-        <w:spacing w:line="259" w:lineRule="auto"/>
-        <w:jc w:val="left"/>
-      </w:pPr>
-      <w:r>
-        <w:br w:type="page"/>
-      </w:r>
-    </w:p>
-    <w:p>
-      <w:pPr>
-        <w:pStyle w:val="Kop1"/>
-      </w:pPr>
-      <w:bookmarkStart w:id="1" w:name="_Toc130975746"/>
-      <w:proofErr w:type="spellStart"/>
-      <w:r>
-        <w:lastRenderedPageBreak/>
-        <w:t>Meerlaagse</w:t>
-      </w:r>
-      <w:proofErr w:type="spellEnd"/>
-      <w:r>
-        <w:t xml:space="preserve"> architectuur</w:t>
-      </w:r>
-      <w:bookmarkEnd w:id="1"/>
-    </w:p>
-    <w:p>
-      <w:r>
-        <w:t>In het diagram hieronder is een visuele representatie van de data flow van mijn applicatie. Door het op deze manier te doen is de business logic laag niet afhankelijk van de rest van de applicatie. Het voordeel hiervan is dat er makkelijk veranderingen gemaakt kunnen worden aan de data acces laag of presentatie laag zonder dat alle logica veranderd moet worden. Er gaat een implementatie pijl van de presentatie laag naar de data acces laag. Dit betekent dat de presentatie laag wel gebruik maakt hiervan maar niet afhankelijk is van deze laag.</w:t>
-      </w:r>
     </w:p>
     <w:p>
       <w:r>
@@ -1595,10 +1346,10 @@
           <w:noProof/>
         </w:rPr>
         <w:drawing>
-          <wp:inline distT="0" distB="0" distL="0" distR="0" wp14:anchorId="0AEB49E5" wp14:editId="7F7E9221">
-            <wp:extent cx="3877216" cy="4706007"/>
-            <wp:effectExtent l="0" t="0" r="9525" b="0"/>
-            <wp:docPr id="5" name="Afbeelding 5" descr="Afbeelding met diagram&#10;&#10;Automatisch gegenereerde beschrijving"/>
+          <wp:inline distT="0" distB="0" distL="0" distR="0" wp14:anchorId="16C76FFF" wp14:editId="7C20353E">
+            <wp:extent cx="5760720" cy="4199890"/>
+            <wp:effectExtent l="0" t="0" r="0" b="0"/>
+            <wp:docPr id="4" name="Afbeelding 4" descr="Afbeelding met diagram&#10;&#10;Automatisch gegenereerde beschrijving"/>
             <wp:cNvGraphicFramePr>
               <a:graphicFrameLocks xmlns:a="http://schemas.openxmlformats.org/drawingml/2006/main" noChangeAspect="1"/>
             </wp:cNvGraphicFramePr>
@@ -1606,7 +1357,7 @@
               <a:graphicData uri="http://schemas.openxmlformats.org/drawingml/2006/picture">
                 <pic:pic xmlns:pic="http://schemas.openxmlformats.org/drawingml/2006/picture">
                   <pic:nvPicPr>
-                    <pic:cNvPr id="5" name="Afbeelding 5" descr="Afbeelding met diagram&#10;&#10;Automatisch gegenereerde beschrijving"/>
+                    <pic:cNvPr id="4" name="Afbeelding 4" descr="Afbeelding met diagram&#10;&#10;Automatisch gegenereerde beschrijving"/>
                     <pic:cNvPicPr/>
                   </pic:nvPicPr>
                   <pic:blipFill>
@@ -1618,7 +1369,7 @@
                   <pic:spPr>
                     <a:xfrm>
                       <a:off x="0" y="0"/>
-                      <a:ext cx="3877216" cy="4706007"/>
+                      <a:ext cx="5760720" cy="4199890"/>
                     </a:xfrm>
                     <a:prstGeom prst="rect">
                       <a:avLst/>
@@ -1633,34 +1384,21 @@
     </w:p>
     <w:p>
       <w:pPr>
-        <w:spacing w:line="259" w:lineRule="auto"/>
-        <w:jc w:val="left"/>
-      </w:pPr>
+        <w:pStyle w:val="Kop1"/>
+      </w:pPr>
+      <w:bookmarkStart w:id="1" w:name="_Toc132284795"/>
       <w:r>
-        <w:br w:type="page"/>
+        <w:t>Databasemodel</w:t>
       </w:r>
-    </w:p>
-    <w:p>
-      <w:pPr>
-        <w:pStyle w:val="Kop1"/>
-      </w:pPr>
-      <w:bookmarkStart w:id="2" w:name="_Toc130975747"/>
-      <w:r>
-        <w:lastRenderedPageBreak/>
-        <w:t>Klassen diagram</w:t>
-      </w:r>
-      <w:bookmarkEnd w:id="2"/>
+      <w:bookmarkEnd w:id="1"/>
     </w:p>
     <w:p>
       <w:r>
-        <w:rPr>
-          <w:noProof/>
-        </w:rPr>
         <w:drawing>
-          <wp:inline distT="0" distB="0" distL="0" distR="0" wp14:anchorId="2A1212EF" wp14:editId="3ABC3C8A">
-            <wp:extent cx="5760720" cy="4655820"/>
+          <wp:inline distT="0" distB="0" distL="0" distR="0" wp14:anchorId="331A169B" wp14:editId="1B26DA87">
+            <wp:extent cx="5760720" cy="2883535"/>
             <wp:effectExtent l="0" t="0" r="0" b="0"/>
-            <wp:docPr id="2" name="Afbeelding 2" descr="Afbeelding met diagram&#10;&#10;Automatisch gegenereerde beschrijving"/>
+            <wp:docPr id="5" name="Afbeelding 5" descr="Afbeelding met diagram&#10;&#10;Automatisch gegenereerde beschrijving"/>
             <wp:cNvGraphicFramePr>
               <a:graphicFrameLocks xmlns:a="http://schemas.openxmlformats.org/drawingml/2006/main" noChangeAspect="1"/>
             </wp:cNvGraphicFramePr>
@@ -1668,7 +1406,7 @@
               <a:graphicData uri="http://schemas.openxmlformats.org/drawingml/2006/picture">
                 <pic:pic xmlns:pic="http://schemas.openxmlformats.org/drawingml/2006/picture">
                   <pic:nvPicPr>
-                    <pic:cNvPr id="2" name="Afbeelding 2" descr="Afbeelding met diagram&#10;&#10;Automatisch gegenereerde beschrijving"/>
+                    <pic:cNvPr id="5" name="Afbeelding 5" descr="Afbeelding met diagram&#10;&#10;Automatisch gegenereerde beschrijving"/>
                     <pic:cNvPicPr/>
                   </pic:nvPicPr>
                   <pic:blipFill>
@@ -1680,7 +1418,7 @@
                   <pic:spPr>
                     <a:xfrm>
                       <a:off x="0" y="0"/>
-                      <a:ext cx="5760720" cy="4655820"/>
+                      <a:ext cx="5760720" cy="2883535"/>
                     </a:xfrm>
                     <a:prstGeom prst="rect">
                       <a:avLst/>
@@ -1693,60 +1431,15 @@
         </w:drawing>
       </w:r>
     </w:p>
+    <w:p/>
     <w:p>
       <w:pPr>
-        <w:pStyle w:val="Kop1"/>
-      </w:pPr>
-      <w:bookmarkStart w:id="3" w:name="_Toc130975748"/>
-      <w:r>
-        <w:t>Databasemodel</w:t>
-      </w:r>
-    </w:p>
-    <w:p>
-      <w:r>
-        <w:rPr>
-          <w:noProof/>
-        </w:rPr>
-        <w:drawing>
-          <wp:inline distT="0" distB="0" distL="0" distR="0" wp14:anchorId="4BC342B3" wp14:editId="726B3610">
-            <wp:extent cx="5760720" cy="2567940"/>
-            <wp:effectExtent l="0" t="0" r="0" b="3810"/>
-            <wp:docPr id="8" name="Afbeelding 8" descr="Afbeelding met diagram&#10;&#10;Automatisch gegenereerde beschrijving"/>
-            <wp:cNvGraphicFramePr>
-              <a:graphicFrameLocks xmlns:a="http://schemas.openxmlformats.org/drawingml/2006/main" noChangeAspect="1"/>
-            </wp:cNvGraphicFramePr>
-            <a:graphic xmlns:a="http://schemas.openxmlformats.org/drawingml/2006/main">
-              <a:graphicData uri="http://schemas.openxmlformats.org/drawingml/2006/picture">
-                <pic:pic xmlns:pic="http://schemas.openxmlformats.org/drawingml/2006/picture">
-                  <pic:nvPicPr>
-                    <pic:cNvPr id="8" name="Afbeelding 8" descr="Afbeelding met diagram&#10;&#10;Automatisch gegenereerde beschrijving"/>
-                    <pic:cNvPicPr/>
-                  </pic:nvPicPr>
-                  <pic:blipFill>
-                    <a:blip r:embed="rId12"/>
-                    <a:stretch>
-                      <a:fillRect/>
-                    </a:stretch>
-                  </pic:blipFill>
-                  <pic:spPr>
-                    <a:xfrm>
-                      <a:off x="0" y="0"/>
-                      <a:ext cx="5760720" cy="2567940"/>
-                    </a:xfrm>
-                    <a:prstGeom prst="rect">
-                      <a:avLst/>
-                    </a:prstGeom>
-                  </pic:spPr>
-                </pic:pic>
-              </a:graphicData>
-            </a:graphic>
-          </wp:inline>
-        </w:drawing>
-      </w:r>
-      <w:bookmarkEnd w:id="3"/>
+        <w:spacing w:line="259" w:lineRule="auto"/>
+        <w:jc w:val="left"/>
+      </w:pPr>
     </w:p>
     <w:sectPr>
-      <w:footerReference w:type="default" r:id="rId13"/>
+      <w:footerReference w:type="default" r:id="rId12"/>
       <w:pgSz w:w="11906" w:h="16838"/>
       <w:pgMar w:top="1417" w:right="1417" w:bottom="1417" w:left="1417" w:header="708" w:footer="708" w:gutter="0"/>
       <w:pgNumType w:start="1"/>

</xml_diff>

<commit_message>
changed classdiagram & database diagram
I also updated the ontwerp document with a short story about the choices that were made.
</commit_message>
<xml_diff>
--- a/Schaak bracket system ontwerp.docx
+++ b/Schaak bracket system ontwerp.docx
@@ -1342,14 +1342,95 @@
     </w:p>
     <w:p>
       <w:r>
+        <w:t>In dit hoofdstuk is het klassen diagram te vinden. Ook is er uitleg te vinden over de keuzes die gemaakt zijn.</w:t>
+      </w:r>
+    </w:p>
+    <w:p>
+      <w:pPr>
         <w:rPr>
-          <w:noProof/>
+          <w:rStyle w:val="CitaatChar"/>
+          <w:i w:val="0"/>
+          <w:iCs w:val="0"/>
         </w:rPr>
+      </w:pPr>
+      <w:r>
+        <w:t xml:space="preserve">Om te beginnen zijn er de klassen </w:t>
+      </w:r>
+      <w:r>
+        <w:t>Players</w:t>
+      </w:r>
+      <w:r>
+        <w:t xml:space="preserve"> en </w:t>
+      </w:r>
+      <w:r>
+        <w:t>Matches</w:t>
+      </w:r>
+      <w:r>
+        <w:t xml:space="preserve"> te vinden. De responsabiliteit van deze klassen had ik eerst bij mijn Toernooi en Bracket klassen gelegd. Door dit uit elkaar te halen zorg ik ervoor dat iedere klassen maar een ding hoeft te doen “</w:t>
+      </w:r>
+      <w:r>
+        <w:rPr>
+          <w:rStyle w:val="CitaatChar"/>
+        </w:rPr>
+        <w:t>Single responsibility</w:t>
+      </w:r>
+      <w:r>
+        <w:rPr>
+          <w:rStyle w:val="CitaatChar"/>
+        </w:rPr>
+        <w:t xml:space="preserve">”. </w:t>
+      </w:r>
+      <w:r>
+        <w:rPr>
+          <w:rStyle w:val="CitaatChar"/>
+          <w:i w:val="0"/>
+          <w:iCs w:val="0"/>
+        </w:rPr>
+        <w:t>Ook heb ik ervoor gekozen om enums te gebruiken in mijn applicatie. Deze worden gebruikt om ervoor te zorgen dat er niet de hele tijd strings gecontroleerd te hoeven worden of ze wel juist zijn.</w:t>
+      </w:r>
+    </w:p>
+    <w:p>
+      <w:r>
+        <w:rPr>
+          <w:rStyle w:val="CitaatChar"/>
+          <w:i w:val="0"/>
+          <w:iCs w:val="0"/>
+        </w:rPr>
+        <w:t>Ook implementeer ik interfaces in mijn applicatie. Dit is gedaan omdat er verwacht wordt dat ik drie lagen gebruik in mijn applicatie. Een drie laagse applicatie bestaat uit een view laag, core laag en een data acces laag.</w:t>
+      </w:r>
+      <w:r>
+        <w:rPr>
+          <w:rStyle w:val="CitaatChar"/>
+          <w:i w:val="0"/>
+          <w:iCs w:val="0"/>
+        </w:rPr>
+        <w:t xml:space="preserve"> Om te zorgen dat de </w:t>
+      </w:r>
+      <w:r>
+        <w:rPr>
+          <w:rStyle w:val="CitaatChar"/>
+          <w:i w:val="0"/>
+          <w:iCs w:val="0"/>
+        </w:rPr>
+        <w:t>afhankelijkheden</w:t>
+      </w:r>
+      <w:r>
+        <w:rPr>
+          <w:rStyle w:val="CitaatChar"/>
+          <w:i w:val="0"/>
+          <w:iCs w:val="0"/>
+        </w:rPr>
+        <w:t xml:space="preserve"> van de lagen juist zijn moet er een interface gebruikt worden. Een andere reden waarom er voor interfaces is gekozen is zodat de dal/view laag makkelijk te veranderen zijn zonder dat ik dingen hoef aan te passen in de core laag.</w:t>
+      </w:r>
+    </w:p>
+    <w:p/>
+    <w:p>
+      <w:r>
         <w:drawing>
-          <wp:inline distT="0" distB="0" distL="0" distR="0" wp14:anchorId="16C76FFF" wp14:editId="7C20353E">
-            <wp:extent cx="5760720" cy="4199890"/>
+          <wp:inline distT="0" distB="0" distL="0" distR="0" wp14:anchorId="0EDC0CCA" wp14:editId="40C416AA">
+            <wp:extent cx="5760720" cy="4140835"/>
             <wp:effectExtent l="0" t="0" r="0" b="0"/>
-            <wp:docPr id="4" name="Afbeelding 4" descr="Afbeelding met diagram&#10;&#10;Automatisch gegenereerde beschrijving"/>
+            <wp:docPr id="9" name="Afbeelding 9" descr="Afbeelding met diagram&#10;&#10;Automatisch gegenereerde beschrijving"/>
             <wp:cNvGraphicFramePr>
               <a:graphicFrameLocks xmlns:a="http://schemas.openxmlformats.org/drawingml/2006/main" noChangeAspect="1"/>
             </wp:cNvGraphicFramePr>
@@ -1357,7 +1438,7 @@
               <a:graphicData uri="http://schemas.openxmlformats.org/drawingml/2006/picture">
                 <pic:pic xmlns:pic="http://schemas.openxmlformats.org/drawingml/2006/picture">
                   <pic:nvPicPr>
-                    <pic:cNvPr id="4" name="Afbeelding 4" descr="Afbeelding met diagram&#10;&#10;Automatisch gegenereerde beschrijving"/>
+                    <pic:cNvPr id="9" name="Afbeelding 9" descr="Afbeelding met diagram&#10;&#10;Automatisch gegenereerde beschrijving"/>
                     <pic:cNvPicPr/>
                   </pic:nvPicPr>
                   <pic:blipFill>
@@ -1369,7 +1450,7 @@
                   <pic:spPr>
                     <a:xfrm>
                       <a:off x="0" y="0"/>
-                      <a:ext cx="5760720" cy="4199890"/>
+                      <a:ext cx="5760720" cy="4140835"/>
                     </a:xfrm>
                     <a:prstGeom prst="rect">
                       <a:avLst/>
@@ -1384,24 +1465,55 @@
     </w:p>
     <w:p>
       <w:pPr>
-        <w:pStyle w:val="Kop1"/>
+        <w:spacing w:line="259" w:lineRule="auto"/>
+        <w:jc w:val="left"/>
+        <w:rPr>
+          <w:rFonts w:eastAsiaTheme="majorEastAsia" w:cstheme="majorBidi"/>
+          <w:b/>
+          <w:color w:val="C45911" w:themeColor="accent2" w:themeShade="BF"/>
+          <w:spacing w:val="10"/>
+          <w:sz w:val="24"/>
+          <w:szCs w:val="36"/>
+        </w:rPr>
       </w:pPr>
       <w:bookmarkStart w:id="1" w:name="_Toc132284795"/>
       <w:r>
+        <w:br w:type="page"/>
+      </w:r>
+    </w:p>
+    <w:p>
+      <w:pPr>
+        <w:pStyle w:val="Kop1"/>
+      </w:pPr>
+      <w:r>
+        <w:lastRenderedPageBreak/>
         <w:t>Databasemodel</w:t>
       </w:r>
       <w:bookmarkEnd w:id="1"/>
     </w:p>
     <w:p>
       <w:r>
-        <w:rPr>
-          <w:noProof/>
-        </w:rPr>
+        <w:t xml:space="preserve">In dit hoofdstuk is het database model te vinden. </w:t>
+      </w:r>
+      <w:r>
+        <w:t>Ook is er uitleg te vinden over de keuzes die gemaakt zijn.</w:t>
+      </w:r>
+    </w:p>
+    <w:p>
+      <w:r>
+        <w:t>In het database model staan eigenlijk alleen alle eigenschappen van de klassen samen met een identiteit. Het ID is er zodat het te vinden is in de database. Er zijn ook een extra tabellen te vinden namelijk</w:t>
+      </w:r>
+      <w:r>
+        <w:t xml:space="preserve"> PlayerList. Dit is een soort koppel tabel. Omdat er meerdere spelers in een spelerslijst zitten kan ik niet alle ID’s van de Players in de kolom van PlayerListID zetten. Als dit het enige was kon ik hetzelfde doen als bij de Match tabel. Hier zit een match maar bij een bracket en dus wordt het ID van het bracket opgeslagen in de match tabel. Voor spelers kan dit niet omdat spelers bij meerdere spelerslijsten kunnen horen. Vandaar dat een koppeltabel noodzakelijk is.</w:t>
+      </w:r>
+    </w:p>
+    <w:p>
+      <w:r>
         <w:drawing>
-          <wp:inline distT="0" distB="0" distL="0" distR="0" wp14:anchorId="331A169B" wp14:editId="1B26DA87">
-            <wp:extent cx="5760720" cy="2883535"/>
+          <wp:inline distT="0" distB="0" distL="0" distR="0" wp14:anchorId="428ADE96" wp14:editId="30E1FDB3">
+            <wp:extent cx="5760720" cy="2556510"/>
             <wp:effectExtent l="0" t="0" r="0" b="0"/>
-            <wp:docPr id="5" name="Afbeelding 5" descr="Afbeelding met diagram&#10;&#10;Automatisch gegenereerde beschrijving"/>
+            <wp:docPr id="11" name="Afbeelding 11" descr="Afbeelding met diagram&#10;&#10;Automatisch gegenereerde beschrijving"/>
             <wp:cNvGraphicFramePr>
               <a:graphicFrameLocks xmlns:a="http://schemas.openxmlformats.org/drawingml/2006/main" noChangeAspect="1"/>
             </wp:cNvGraphicFramePr>
@@ -1409,7 +1521,7 @@
               <a:graphicData uri="http://schemas.openxmlformats.org/drawingml/2006/picture">
                 <pic:pic xmlns:pic="http://schemas.openxmlformats.org/drawingml/2006/picture">
                   <pic:nvPicPr>
-                    <pic:cNvPr id="5" name="Afbeelding 5" descr="Afbeelding met diagram&#10;&#10;Automatisch gegenereerde beschrijving"/>
+                    <pic:cNvPr id="11" name="Afbeelding 11" descr="Afbeelding met diagram&#10;&#10;Automatisch gegenereerde beschrijving"/>
                     <pic:cNvPicPr/>
                   </pic:nvPicPr>
                   <pic:blipFill>
@@ -1421,7 +1533,7 @@
                   <pic:spPr>
                     <a:xfrm>
                       <a:off x="0" y="0"/>
-                      <a:ext cx="5760720" cy="2883535"/>
+                      <a:ext cx="5760720" cy="2556510"/>
                     </a:xfrm>
                     <a:prstGeom prst="rect">
                       <a:avLst/>

</xml_diff>

<commit_message>
small changes to diagrams
</commit_message>
<xml_diff>
--- a/Schaak bracket system ontwerp.docx
+++ b/Schaak bracket system ontwerp.docx
@@ -1178,7 +1178,7 @@
           <w:r>
             <w:fldChar w:fldCharType="separate"/>
           </w:r>
-          <w:hyperlink w:anchor="_Toc132284794" w:history="1">
+          <w:hyperlink w:anchor="_Toc132797688" w:history="1">
             <w:r>
               <w:rPr>
                 <w:rStyle w:val="Hyperlink"/>
@@ -1205,7 +1205,7 @@
                 <w:noProof/>
                 <w:webHidden/>
               </w:rPr>
-              <w:instrText xml:space="preserve"> PAGEREF _Toc132284794 \h </w:instrText>
+              <w:instrText xml:space="preserve"> PAGEREF _Toc132797688 \h </w:instrText>
             </w:r>
             <w:r>
               <w:rPr>
@@ -1251,7 +1251,7 @@
               <w:lang w:eastAsia="nl-NL"/>
             </w:rPr>
           </w:pPr>
-          <w:hyperlink w:anchor="_Toc132284795" w:history="1">
+          <w:hyperlink w:anchor="_Toc132797689" w:history="1">
             <w:r>
               <w:rPr>
                 <w:rStyle w:val="Hyperlink"/>
@@ -1278,7 +1278,7 @@
                 <w:noProof/>
                 <w:webHidden/>
               </w:rPr>
-              <w:instrText xml:space="preserve"> PAGEREF _Toc132284795 \h </w:instrText>
+              <w:instrText xml:space="preserve"> PAGEREF _Toc132797689 \h </w:instrText>
             </w:r>
             <w:r>
               <w:rPr>
@@ -1298,7 +1298,7 @@
                 <w:noProof/>
                 <w:webHidden/>
               </w:rPr>
-              <w:t>3</w:t>
+              <w:t>4</w:t>
             </w:r>
             <w:r>
               <w:rPr>
@@ -1333,7 +1333,7 @@
       <w:pPr>
         <w:pStyle w:val="Kop1"/>
       </w:pPr>
-      <w:bookmarkStart w:id="0" w:name="_Toc132284794"/>
+      <w:bookmarkStart w:id="0" w:name="_Toc132797688"/>
       <w:r>
         <w:lastRenderedPageBreak/>
         <w:t>Klassen diagram</w:t>
@@ -1356,9 +1356,11 @@
       <w:r>
         <w:t xml:space="preserve">Om te beginnen zijn er de klassen </w:t>
       </w:r>
+      <w:proofErr w:type="spellStart"/>
       <w:r>
         <w:t>Players</w:t>
       </w:r>
+      <w:proofErr w:type="spellEnd"/>
       <w:r>
         <w:t xml:space="preserve"> en </w:t>
       </w:r>
@@ -1372,8 +1374,16 @@
         <w:rPr>
           <w:rStyle w:val="CitaatChar"/>
         </w:rPr>
-        <w:t>Single responsibility</w:t>
-      </w:r>
+        <w:t xml:space="preserve">Single </w:t>
+      </w:r>
+      <w:proofErr w:type="spellStart"/>
+      <w:r>
+        <w:rPr>
+          <w:rStyle w:val="CitaatChar"/>
+        </w:rPr>
+        <w:t>responsibility</w:t>
+      </w:r>
+      <w:proofErr w:type="spellEnd"/>
       <w:r>
         <w:rPr>
           <w:rStyle w:val="CitaatChar"/>
@@ -1386,17 +1396,71 @@
           <w:i w:val="0"/>
           <w:iCs w:val="0"/>
         </w:rPr>
-        <w:t>Ook heb ik ervoor gekozen om enums te gebruiken in mijn applicatie. Deze worden gebruikt om ervoor te zorgen dat er niet de hele tijd strings gecontroleerd te hoeven worden of ze wel juist zijn.</w:t>
-      </w:r>
-    </w:p>
-    <w:p>
+        <w:t xml:space="preserve">Ook heb ik ervoor gekozen om </w:t>
+      </w:r>
+      <w:proofErr w:type="spellStart"/>
       <w:r>
         <w:rPr>
           <w:rStyle w:val="CitaatChar"/>
           <w:i w:val="0"/>
           <w:iCs w:val="0"/>
         </w:rPr>
-        <w:t>Ook implementeer ik interfaces in mijn applicatie. Dit is gedaan omdat er verwacht wordt dat ik drie lagen gebruik in mijn applicatie. Een drie laagse applicatie bestaat uit een view laag, core laag en een data acces laag.</w:t>
+        <w:t>enums</w:t>
+      </w:r>
+      <w:proofErr w:type="spellEnd"/>
+      <w:r>
+        <w:rPr>
+          <w:rStyle w:val="CitaatChar"/>
+          <w:i w:val="0"/>
+          <w:iCs w:val="0"/>
+        </w:rPr>
+        <w:t xml:space="preserve"> te gebruiken in mijn applicatie. Deze worden gebruikt om ervoor te zorgen dat er niet de hele tijd strings gecontroleerd te hoeven worden of ze wel juist zijn.</w:t>
+      </w:r>
+    </w:p>
+    <w:p>
+      <w:r>
+        <w:rPr>
+          <w:rStyle w:val="CitaatChar"/>
+          <w:i w:val="0"/>
+          <w:iCs w:val="0"/>
+        </w:rPr>
+        <w:t xml:space="preserve">Ook implementeer ik interfaces in mijn applicatie. Dit is gedaan omdat er verwacht wordt dat ik drie lagen gebruik in mijn applicatie. Een drie </w:t>
+      </w:r>
+      <w:proofErr w:type="spellStart"/>
+      <w:r>
+        <w:rPr>
+          <w:rStyle w:val="CitaatChar"/>
+          <w:i w:val="0"/>
+          <w:iCs w:val="0"/>
+        </w:rPr>
+        <w:t>laagse</w:t>
+      </w:r>
+      <w:proofErr w:type="spellEnd"/>
+      <w:r>
+        <w:rPr>
+          <w:rStyle w:val="CitaatChar"/>
+          <w:i w:val="0"/>
+          <w:iCs w:val="0"/>
+        </w:rPr>
+        <w:t xml:space="preserve"> applicatie bestaat uit een view laag, </w:t>
+      </w:r>
+      <w:proofErr w:type="spellStart"/>
+      <w:r>
+        <w:rPr>
+          <w:rStyle w:val="CitaatChar"/>
+          <w:i w:val="0"/>
+          <w:iCs w:val="0"/>
+        </w:rPr>
+        <w:t>core</w:t>
+      </w:r>
+      <w:proofErr w:type="spellEnd"/>
+      <w:r>
+        <w:rPr>
+          <w:rStyle w:val="CitaatChar"/>
+          <w:i w:val="0"/>
+          <w:iCs w:val="0"/>
+        </w:rPr>
+        <w:t xml:space="preserve"> laag en een data acces laag.</w:t>
       </w:r>
       <w:r>
         <w:rPr>
@@ -1420,17 +1484,34 @@
           <w:i w:val="0"/>
           <w:iCs w:val="0"/>
         </w:rPr>
-        <w:t xml:space="preserve"> van de lagen juist zijn moet er een interface gebruikt worden. Een andere reden waarom er voor interfaces is gekozen is zodat de dal/view laag makkelijk te veranderen zijn zonder dat ik dingen hoef aan te passen in de core laag.</w:t>
+        <w:t xml:space="preserve"> van de lagen juist zijn moet er een interface gebruikt worden. Een andere reden waarom er voor interfaces is gekozen is zodat de dal/view laag makkelijk te veranderen zijn zonder dat ik dingen hoef aan te passen in de </w:t>
+      </w:r>
+      <w:proofErr w:type="spellStart"/>
+      <w:r>
+        <w:rPr>
+          <w:rStyle w:val="CitaatChar"/>
+          <w:i w:val="0"/>
+          <w:iCs w:val="0"/>
+        </w:rPr>
+        <w:t>core</w:t>
+      </w:r>
+      <w:proofErr w:type="spellEnd"/>
+      <w:r>
+        <w:rPr>
+          <w:rStyle w:val="CitaatChar"/>
+          <w:i w:val="0"/>
+          <w:iCs w:val="0"/>
+        </w:rPr>
+        <w:t xml:space="preserve"> laag.</w:t>
       </w:r>
     </w:p>
-    <w:p/>
     <w:p>
       <w:r>
         <w:drawing>
-          <wp:inline distT="0" distB="0" distL="0" distR="0" wp14:anchorId="0EDC0CCA" wp14:editId="40C416AA">
-            <wp:extent cx="5760720" cy="4140835"/>
-            <wp:effectExtent l="0" t="0" r="0" b="0"/>
-            <wp:docPr id="9" name="Afbeelding 9" descr="Afbeelding met diagram&#10;&#10;Automatisch gegenereerde beschrijving"/>
+          <wp:inline distT="0" distB="0" distL="0" distR="0" wp14:anchorId="4B96CBEC" wp14:editId="3A1EB7AE">
+            <wp:extent cx="5760720" cy="4181475"/>
+            <wp:effectExtent l="0" t="0" r="0" b="9525"/>
+            <wp:docPr id="13" name="Afbeelding 13" descr="Afbeelding met diagram&#10;&#10;Automatisch gegenereerde beschrijving"/>
             <wp:cNvGraphicFramePr>
               <a:graphicFrameLocks xmlns:a="http://schemas.openxmlformats.org/drawingml/2006/main" noChangeAspect="1"/>
             </wp:cNvGraphicFramePr>
@@ -1438,7 +1519,7 @@
               <a:graphicData uri="http://schemas.openxmlformats.org/drawingml/2006/picture">
                 <pic:pic xmlns:pic="http://schemas.openxmlformats.org/drawingml/2006/picture">
                   <pic:nvPicPr>
-                    <pic:cNvPr id="9" name="Afbeelding 9" descr="Afbeelding met diagram&#10;&#10;Automatisch gegenereerde beschrijving"/>
+                    <pic:cNvPr id="13" name="Afbeelding 13" descr="Afbeelding met diagram&#10;&#10;Automatisch gegenereerde beschrijving"/>
                     <pic:cNvPicPr/>
                   </pic:nvPicPr>
                   <pic:blipFill>
@@ -1450,7 +1531,7 @@
                   <pic:spPr>
                     <a:xfrm>
                       <a:off x="0" y="0"/>
-                      <a:ext cx="5760720" cy="4140835"/>
+                      <a:ext cx="5760720" cy="4181475"/>
                     </a:xfrm>
                     <a:prstGeom prst="rect">
                       <a:avLst/>
@@ -1463,6 +1544,7 @@
         </w:drawing>
       </w:r>
     </w:p>
+    <w:p/>
     <w:p>
       <w:pPr>
         <w:spacing w:line="259" w:lineRule="auto"/>
@@ -1476,7 +1558,6 @@
           <w:szCs w:val="36"/>
         </w:rPr>
       </w:pPr>
-      <w:bookmarkStart w:id="1" w:name="_Toc132284795"/>
       <w:r>
         <w:br w:type="page"/>
       </w:r>
@@ -1485,6 +1566,7 @@
       <w:pPr>
         <w:pStyle w:val="Kop1"/>
       </w:pPr>
+      <w:bookmarkStart w:id="1" w:name="_Toc132797689"/>
       <w:r>
         <w:lastRenderedPageBreak/>
         <w:t>Databasemodel</w:t>
@@ -1504,7 +1586,39 @@
         <w:t>In het database model staan eigenlijk alleen alle eigenschappen van de klassen samen met een identiteit. Het ID is er zodat het te vinden is in de database. Er zijn ook een extra tabellen te vinden namelijk</w:t>
       </w:r>
       <w:r>
-        <w:t xml:space="preserve"> PlayerList. Dit is een soort koppel tabel. Omdat er meerdere spelers in een spelerslijst zitten kan ik niet alle ID’s van de Players in de kolom van PlayerListID zetten. Als dit het enige was kon ik hetzelfde doen als bij de Match tabel. Hier zit een match maar bij een bracket en dus wordt het ID van het bracket opgeslagen in de match tabel. Voor spelers kan dit niet omdat spelers bij meerdere spelerslijsten kunnen horen. Vandaar dat een koppeltabel noodzakelijk is.</w:t>
+        <w:t xml:space="preserve"> </w:t>
+      </w:r>
+      <w:proofErr w:type="spellStart"/>
+      <w:r>
+        <w:t>PlayerList</w:t>
+      </w:r>
+      <w:proofErr w:type="spellEnd"/>
+      <w:r>
+        <w:t xml:space="preserve">. Dit is een soort koppel tabel. Omdat er meerdere spelers in een spelerslijst zitten kan ik niet alle </w:t>
+      </w:r>
+      <w:proofErr w:type="spellStart"/>
+      <w:r>
+        <w:t>ID’s</w:t>
+      </w:r>
+      <w:proofErr w:type="spellEnd"/>
+      <w:r>
+        <w:t xml:space="preserve"> van de </w:t>
+      </w:r>
+      <w:proofErr w:type="spellStart"/>
+      <w:r>
+        <w:t>Players</w:t>
+      </w:r>
+      <w:proofErr w:type="spellEnd"/>
+      <w:r>
+        <w:t xml:space="preserve"> in de kolom van </w:t>
+      </w:r>
+      <w:proofErr w:type="spellStart"/>
+      <w:r>
+        <w:t>PlayerListID</w:t>
+      </w:r>
+      <w:proofErr w:type="spellEnd"/>
+      <w:r>
+        <w:t xml:space="preserve"> zetten. Als dit het enige was kon ik hetzelfde doen als bij de Match tabel. Hier zit een match maar bij een bracket en dus wordt het ID van het bracket opgeslagen in de match tabel. Voor spelers kan dit niet omdat spelers bij meerdere spelerslijsten kunnen horen. Vandaar dat een koppeltabel noodzakelijk is.</w:t>
       </w:r>
     </w:p>
     <w:p>

</xml_diff>